<commit_message>
feat Hadoop et PySpark
</commit_message>
<xml_diff>
--- a/17 Hadoop.docx
+++ b/17 Hadoop.docx
@@ -23,6 +23,7 @@
         <w:t>La solution Hadoop</w:t>
       </w:r>
     </w:p>
+    <w:p/>
     <w:p>
       <w:pPr>
         <w:pStyle w:val="Titre3"/>
@@ -206,15 +207,8 @@
           <w:i/>
           <w:iCs/>
         </w:rPr>
-        <w:t xml:space="preserve">Hadoop fractionne les fichiers en gros blocs et les distribue à travers les nœuds du cluster. Pour traiter les données, il transfère le code à chaque nœud et chaque nœud traite les données dont </w:t>
-      </w:r>
-      <w:r>
-        <w:rPr>
-          <w:i/>
-          <w:iCs/>
-        </w:rPr>
         <w:lastRenderedPageBreak/>
-        <w:t>il dispose. Cela permet de traiter l'ensemble des données plus rapidement et plus efficacement que dans une architecture supercalculateur plus classique</w:t>
+        <w:t>Hadoop fractionne les fichiers en gros blocs et les distribue à travers les nœuds du cluster. Pour traiter les données, il transfère le code à chaque nœud et chaque nœud traite les données dont il dispose. Cela permet de traiter l'ensemble des données plus rapidement et plus efficacement que dans une architecture supercalculateur plus classique</w:t>
       </w:r>
       <w:r>
         <w:rPr>
@@ -224,6 +218,86 @@
         <w:t>.</w:t>
       </w:r>
     </w:p>
+    <w:p/>
+    <w:p>
+      <w:r>
+        <w:t>Le framework Hadoop de base se compose des modules suivants :</w:t>
+      </w:r>
+    </w:p>
+    <w:p>
+      <w:pPr>
+        <w:pStyle w:val="Paragraphedeliste"/>
+        <w:numPr>
+          <w:ilvl w:val="0"/>
+          <w:numId w:val="6"/>
+        </w:numPr>
+      </w:pPr>
+      <w:r>
+        <w:t>Hadoop YARN</w:t>
+      </w:r>
+      <w:r>
+        <w:t xml:space="preserve"> : </w:t>
+      </w:r>
+      <w:r>
+        <w:t>resources manager pour surveiller les ressources disponibles, machine séparée, on peut avoir plusieurs resources manager</w:t>
+      </w:r>
+    </w:p>
+    <w:p>
+      <w:pPr>
+        <w:pStyle w:val="Paragraphedeliste"/>
+        <w:numPr>
+          <w:ilvl w:val="0"/>
+          <w:numId w:val="6"/>
+        </w:numPr>
+      </w:pPr>
+      <w:r>
+        <w:t>Hadoop MapReduce</w:t>
+      </w:r>
+      <w:r>
+        <w:t> : programme MapReduce intégré à Hadoop qui gère les fichiers, shuffle and sort</w:t>
+      </w:r>
+    </w:p>
+    <w:p>
+      <w:pPr>
+        <w:pStyle w:val="Paragraphedeliste"/>
+        <w:numPr>
+          <w:ilvl w:val="0"/>
+          <w:numId w:val="6"/>
+        </w:numPr>
+      </w:pPr>
+      <w:r>
+        <w:t>Hadoop Common</w:t>
+      </w:r>
+      <w:r>
+        <w:t> : fonctionnalités d’Hadoop qui permettent le pilotage de l’ensemble (administration du système, scheduler)</w:t>
+      </w:r>
+    </w:p>
+    <w:p>
+      <w:pPr>
+        <w:pStyle w:val="Paragraphedeliste"/>
+        <w:numPr>
+          <w:ilvl w:val="0"/>
+          <w:numId w:val="6"/>
+        </w:numPr>
+      </w:pPr>
+      <w:r>
+        <w:t>Hadoop Distributed File System (HDFS) : système de stockage distribué d’Hadoop</w:t>
+      </w:r>
+    </w:p>
+    <w:p>
+      <w:r>
+        <w:t>Ces 4 modules ensemble font l’architecture de base d’un système Hadoop</w:t>
+      </w:r>
+      <w:r>
+        <w:t>. Chaque élément est remplaçable. Il peut vouloir un autre resources manager que YARN, utiliser NoSQL et pas HDFS, utiliser SPARK à la place de MapReduce</w:t>
+      </w:r>
+    </w:p>
+    <w:p>
+      <w:r>
+        <w:t>Spark : outil compatible avec Hadoop, envoyer du code dans Hadoop pour qu’il soit interpréter directement en MapReduce</w:t>
+      </w:r>
+    </w:p>
+    <w:p/>
     <w:p>
       <w:pPr>
         <w:pStyle w:val="Titre3"/>
@@ -233,6 +307,411 @@
         </w:numPr>
       </w:pPr>
       <w:r>
+        <w:t>De nombreux outils basés sur Hadoop</w:t>
+      </w:r>
+    </w:p>
+    <w:p>
+      <w:pPr>
+        <w:pStyle w:val="Paragraphedeliste"/>
+        <w:numPr>
+          <w:ilvl w:val="0"/>
+          <w:numId w:val="6"/>
+        </w:numPr>
+      </w:pPr>
+      <w:r>
+        <w:t>MapReduce : outil de mise en œuvre du paradigme de programmation parallèle du même nom</w:t>
+      </w:r>
+    </w:p>
+    <w:p>
+      <w:pPr>
+        <w:pStyle w:val="Paragraphedeliste"/>
+        <w:numPr>
+          <w:ilvl w:val="0"/>
+          <w:numId w:val="6"/>
+        </w:numPr>
+      </w:pPr>
+      <w:r>
+        <w:t>HBase : base de données distribuée disposant d’un stockage structuré pour les grandes tables</w:t>
+      </w:r>
+    </w:p>
+    <w:p>
+      <w:pPr>
+        <w:pStyle w:val="Paragraphedeliste"/>
+        <w:numPr>
+          <w:ilvl w:val="0"/>
+          <w:numId w:val="6"/>
+        </w:numPr>
+      </w:pPr>
+      <w:r>
+        <w:t>Hive : Logiciel d’analyse de données (initialement développé par Facebook) permettant d’utiliser Hadoop avec une syntaxe proche du SQL</w:t>
+      </w:r>
+    </w:p>
+    <w:p>
+      <w:pPr>
+        <w:pStyle w:val="Paragraphedeliste"/>
+        <w:numPr>
+          <w:ilvl w:val="0"/>
+          <w:numId w:val="6"/>
+        </w:numPr>
+      </w:pPr>
+      <w:r>
+        <w:t>Pig : logiciel d’analyse de données (initialement développé par Yahoo!) comparable à Hive mais utilisant le langage Pig Latin</w:t>
+      </w:r>
+    </w:p>
+    <w:p>
+      <w:pPr>
+        <w:pStyle w:val="Paragraphedeliste"/>
+        <w:numPr>
+          <w:ilvl w:val="0"/>
+          <w:numId w:val="6"/>
+        </w:numPr>
+      </w:pPr>
+      <w:r>
+        <w:t>Spark : framework de traitement de données distribué avec mémoire partagée</w:t>
+      </w:r>
+    </w:p>
+    <w:p>
+      <w:r>
+        <w:rPr>
+          <w:noProof/>
+        </w:rPr>
+        <w:lastRenderedPageBreak/>
+        <w:drawing>
+          <wp:inline distT="0" distB="0" distL="0" distR="0" wp14:anchorId="65C8D460" wp14:editId="20F62D24">
+            <wp:extent cx="5760720" cy="2921635"/>
+            <wp:effectExtent l="0" t="0" r="0" b="0"/>
+            <wp:docPr id="2" name="Image 2" descr="Making big moves in Big Data with Hadoop, Hive, Parquet, Hue and Docker |  by Nikolay Dimolarov | Towards Data Science"/>
+            <wp:cNvGraphicFramePr>
+              <a:graphicFrameLocks xmlns:a="http://schemas.openxmlformats.org/drawingml/2006/main" noChangeAspect="1"/>
+            </wp:cNvGraphicFramePr>
+            <a:graphic xmlns:a="http://schemas.openxmlformats.org/drawingml/2006/main">
+              <a:graphicData uri="http://schemas.openxmlformats.org/drawingml/2006/picture">
+                <pic:pic xmlns:pic="http://schemas.openxmlformats.org/drawingml/2006/picture">
+                  <pic:nvPicPr>
+                    <pic:cNvPr id="0" name="Picture 3" descr="Making big moves in Big Data with Hadoop, Hive, Parquet, Hue and Docker |  by Nikolay Dimolarov | Towards Data Science"/>
+                    <pic:cNvPicPr>
+                      <a:picLocks noChangeAspect="1" noChangeArrowheads="1"/>
+                    </pic:cNvPicPr>
+                  </pic:nvPicPr>
+                  <pic:blipFill>
+                    <a:blip r:embed="rId9">
+                      <a:extLst>
+                        <a:ext uri="{28A0092B-C50C-407E-A947-70E740481C1C}">
+                          <a14:useLocalDpi xmlns:a14="http://schemas.microsoft.com/office/drawing/2010/main" val="0"/>
+                        </a:ext>
+                      </a:extLst>
+                    </a:blip>
+                    <a:srcRect/>
+                    <a:stretch>
+                      <a:fillRect/>
+                    </a:stretch>
+                  </pic:blipFill>
+                  <pic:spPr bwMode="auto">
+                    <a:xfrm>
+                      <a:off x="0" y="0"/>
+                      <a:ext cx="5760720" cy="2921635"/>
+                    </a:xfrm>
+                    <a:prstGeom prst="rect">
+                      <a:avLst/>
+                    </a:prstGeom>
+                    <a:noFill/>
+                    <a:ln>
+                      <a:noFill/>
+                    </a:ln>
+                  </pic:spPr>
+                </pic:pic>
+              </a:graphicData>
+            </a:graphic>
+          </wp:inline>
+        </w:drawing>
+      </w:r>
+    </w:p>
+    <w:p>
+      <w:hyperlink r:id="rId10" w:history="1">
+        <w:r>
+          <w:rPr>
+            <w:rStyle w:val="Lienhypertexte"/>
+          </w:rPr>
+          <w:t>https://blogs.perficient.com/2022/08/10/hadoop-ecosystem-components/</w:t>
+        </w:r>
+      </w:hyperlink>
+    </w:p>
+    <w:p/>
+    <w:p>
+      <w:pPr>
+        <w:pStyle w:val="Titre2"/>
+        <w:numPr>
+          <w:ilvl w:val="1"/>
+          <w:numId w:val="4"/>
+        </w:numPr>
+      </w:pPr>
+      <w:r>
+        <w:t>Lignes de commande</w:t>
+      </w:r>
+      <w:r>
+        <w:t> : commandes HDFS</w:t>
+      </w:r>
+    </w:p>
+    <w:p>
+      <w:r>
+        <w:t>• </w:t>
+      </w:r>
+    </w:p>
+    <w:p>
+      <w:pPr>
+        <w:pStyle w:val="Paragraphedeliste"/>
+        <w:numPr>
+          <w:ilvl w:val="0"/>
+          <w:numId w:val="6"/>
+        </w:numPr>
+      </w:pPr>
+      <w:r>
+        <w:t>hadoop fs -mkdir -p nom_dossier</w:t>
+      </w:r>
+    </w:p>
+    <w:p>
+      <w:pPr>
+        <w:pStyle w:val="Paragraphedeliste"/>
+        <w:numPr>
+          <w:ilvl w:val="0"/>
+          <w:numId w:val="6"/>
+        </w:numPr>
+      </w:pPr>
+      <w:r>
+        <w:t>hadoop fs -put purchases.txt input</w:t>
+      </w:r>
+    </w:p>
+    <w:p/>
+    <w:p>
+      <w:r>
+        <w:t>commandes HDFS</w:t>
+      </w:r>
+    </w:p>
+    <w:p>
+      <w:pPr>
+        <w:pStyle w:val="Paragraphedeliste"/>
+        <w:numPr>
+          <w:ilvl w:val="0"/>
+          <w:numId w:val="6"/>
+        </w:numPr>
+      </w:pPr>
+      <w:r>
+        <w:rPr>
+          <w:b/>
+          <w:bCs/>
+        </w:rPr>
+        <w:t>lister le contenu à partir d’où on est  :</w:t>
+      </w:r>
+      <w:r>
+        <w:t xml:space="preserve"> hadoop fs -ls</w:t>
+      </w:r>
+    </w:p>
+    <w:p>
+      <w:pPr>
+        <w:pStyle w:val="Paragraphedeliste"/>
+        <w:numPr>
+          <w:ilvl w:val="0"/>
+          <w:numId w:val="6"/>
+        </w:numPr>
+      </w:pPr>
+      <w:r>
+        <w:rPr>
+          <w:b/>
+          <w:bCs/>
+        </w:rPr>
+        <w:t xml:space="preserve">lister le contenu d’un répertoire : </w:t>
+      </w:r>
+      <w:r>
+        <w:t>hadoop fs -ls répertoire</w:t>
+      </w:r>
+    </w:p>
+    <w:p>
+      <w:pPr>
+        <w:pStyle w:val="Paragraphedeliste"/>
+        <w:numPr>
+          <w:ilvl w:val="0"/>
+          <w:numId w:val="6"/>
+        </w:numPr>
+      </w:pPr>
+      <w:r>
+        <w:rPr>
+          <w:b/>
+          <w:bCs/>
+        </w:rPr>
+        <w:t xml:space="preserve">prendre un fichier et le mettre dans Hadoop pour qu’il le </w:t>
+      </w:r>
+      <w:r>
+        <w:rPr>
+          <w:b/>
+          <w:bCs/>
+        </w:rPr>
+        <w:t xml:space="preserve">transforme en </w:t>
+      </w:r>
+      <w:r>
+        <w:rPr>
+          <w:b/>
+          <w:bCs/>
+        </w:rPr>
+        <w:t>shard</w:t>
+      </w:r>
+      <w:r>
+        <w:rPr>
+          <w:b/>
+          <w:bCs/>
+        </w:rPr>
+        <w:t>s</w:t>
+      </w:r>
+      <w:r>
+        <w:rPr>
+          <w:b/>
+          <w:bCs/>
+        </w:rPr>
+        <w:t xml:space="preserve"> : </w:t>
+      </w:r>
+      <w:r>
+        <w:t>hadoop fs -put /chemin/jusqu’à/ma/cible</w:t>
+      </w:r>
+    </w:p>
+    <w:p>
+      <w:pPr>
+        <w:pStyle w:val="Paragraphedeliste"/>
+        <w:numPr>
+          <w:ilvl w:val="0"/>
+          <w:numId w:val="6"/>
+        </w:numPr>
+      </w:pPr>
+      <w:r>
+        <w:rPr>
+          <w:b/>
+          <w:bCs/>
+        </w:rPr>
+        <w:t>récupérer un fichier d’un système Hadoop HDFS :</w:t>
+      </w:r>
+      <w:r>
+        <w:t xml:space="preserve"> hadoop fs -get /</w:t>
+      </w:r>
+      <w:r>
+        <w:t xml:space="preserve"> </w:t>
+      </w:r>
+      <w:r>
+        <w:t>chemin/jusqu’à/ma/cible</w:t>
+      </w:r>
+    </w:p>
+    <w:p>
+      <w:pPr>
+        <w:pStyle w:val="Paragraphedeliste"/>
+        <w:numPr>
+          <w:ilvl w:val="0"/>
+          <w:numId w:val="6"/>
+        </w:numPr>
+      </w:pPr>
+      <w:r>
+        <w:rPr>
+          <w:b/>
+          <w:bCs/>
+        </w:rPr>
+        <w:t>regarder le début d’un fichier :</w:t>
+      </w:r>
+      <w:r>
+        <w:t xml:space="preserve"> hadoop fs -cat mon_fichier | head</w:t>
+      </w:r>
+    </w:p>
+    <w:p>
+      <w:pPr>
+        <w:pStyle w:val="Paragraphedeliste"/>
+        <w:numPr>
+          <w:ilvl w:val="0"/>
+          <w:numId w:val="6"/>
+        </w:numPr>
+      </w:pPr>
+      <w:r>
+        <w:rPr>
+          <w:b/>
+          <w:bCs/>
+        </w:rPr>
+        <w:t>regarder la fin d’un fichier :</w:t>
+      </w:r>
+      <w:r>
+        <w:t xml:space="preserve"> hadoop fs -tail mon_fichier</w:t>
+      </w:r>
+    </w:p>
+    <w:p>
+      <w:pPr>
+        <w:pStyle w:val="Paragraphedeliste"/>
+        <w:numPr>
+          <w:ilvl w:val="0"/>
+          <w:numId w:val="6"/>
+        </w:numPr>
+      </w:pPr>
+      <w:r>
+        <w:t>hadoop fs -mv old_name.txt new_name.txt</w:t>
+      </w:r>
+    </w:p>
+    <w:p>
+      <w:pPr>
+        <w:pStyle w:val="Paragraphedeliste"/>
+        <w:numPr>
+          <w:ilvl w:val="0"/>
+          <w:numId w:val="6"/>
+        </w:numPr>
+      </w:pPr>
+      <w:r>
+        <w:t>hadoop fs -rm mon fichier</w:t>
+      </w:r>
+    </w:p>
+    <w:p/>
+    <w:p>
+      <w:r>
+        <w:t>docker cp .\WordCount.jar hadoop-master:/root/WordCount.jar (copier un ficher d’un endroit à un autre : docker cp source destination)</w:t>
+      </w:r>
+    </w:p>
+    <w:p>
+      <w:r>
+        <w:t xml:space="preserve">hadoop jar WordCount.jar </w:t>
+      </w:r>
+      <w:r>
+        <w:t xml:space="preserve">WordCount </w:t>
+      </w:r>
+      <w:r>
+        <w:t xml:space="preserve">input output : demander à Hadoop de lire le fichier jar avec en entrée les info du dossier input à mettre dans le dossier output </w:t>
+      </w:r>
+    </w:p>
+    <w:p>
+      <w:r>
+        <w:rPr>
+          <w:i/>
+          <w:iCs/>
+        </w:rPr>
+        <w:t>Hadoop jar fichier.jar programme à lancer source destination</w:t>
+      </w:r>
+    </w:p>
+    <w:p/>
+    <w:p>
+      <w:r>
+        <w:t>Spark</w:t>
+      </w:r>
+    </w:p>
+    <w:p>
+      <w:r>
+        <w:t xml:space="preserve">spark-shell </w:t>
+      </w:r>
+    </w:p>
+    <w:p/>
+    <w:p>
+      <w:r>
+        <w:t>docker stats = pour voir la puissance utilisée par chacun des conteneurs</w:t>
+      </w:r>
+    </w:p>
+    <w:p/>
+    <w:p>
+      <w:pPr>
+        <w:pStyle w:val="Titre2"/>
+        <w:numPr>
+          <w:ilvl w:val="1"/>
+          <w:numId w:val="4"/>
+        </w:numPr>
+      </w:pPr>
+      <w:r>
         <w:t>A</w:t>
       </w:r>
     </w:p>
@@ -277,7 +756,7 @@
     </w:p>
     <w:p/>
     <w:sectPr>
-      <w:footerReference w:type="default" r:id="rId9"/>
+      <w:footerReference w:type="default" r:id="rId11"/>
       <w:pgSz w:w="11906" w:h="16838"/>
       <w:pgMar w:top="1417" w:right="1417" w:bottom="1417" w:left="1417" w:header="850" w:footer="850" w:gutter="0"/>
       <w:pgNumType w:start="1"/>

</xml_diff>

<commit_message>
fix Hadoop et PySpark
</commit_message>
<xml_diff>
--- a/17 Hadoop.docx
+++ b/17 Hadoop.docx
@@ -43,7 +43,15 @@
     </w:p>
     <w:p>
       <w:r>
-        <w:t>Hadoop est un framework libre et open source écrit en Java destiné à faciliter la création d’applications distribuées (au niveau du stockage des données et de leur traitement) et échelonnables (scalables) permettant aux applications de travailler avec des milliers de nœuds et des pétaoctets de données.</w:t>
+        <w:t xml:space="preserve">Hadoop est un </w:t>
+      </w:r>
+      <w:proofErr w:type="spellStart"/>
+      <w:r>
+        <w:t>framework</w:t>
+      </w:r>
+      <w:proofErr w:type="spellEnd"/>
+      <w:r>
+        <w:t xml:space="preserve"> libre et open source écrit en Java destiné à faciliter la création d’applications distribuées (au niveau du stockage des données et de leur traitement) et échelonnables (scalables) permettant aux applications de travailler avec des milliers de nœuds et des pétaoctets de données.</w:t>
       </w:r>
     </w:p>
     <w:p/>
@@ -134,7 +142,15 @@
     </w:p>
     <w:p>
       <w:r>
-        <w:t>Le noyau d’Hadoop est constitué d’une partie de stockage : HDFS (Hadoop Distributed File System), et d’une partie de traitement appelée MapReduce</w:t>
+        <w:t xml:space="preserve">Le noyau d’Hadoop est constitué d’une partie de stockage : </w:t>
+      </w:r>
+      <w:proofErr w:type="spellStart"/>
+      <w:r>
+        <w:t>HDFS</w:t>
+      </w:r>
+      <w:proofErr w:type="spellEnd"/>
+      <w:r>
+        <w:t xml:space="preserve"> (Hadoop Distributed File System), et d’une partie de traitement appelée MapReduce</w:t>
       </w:r>
     </w:p>
     <w:p>
@@ -221,7 +237,15 @@
     <w:p/>
     <w:p>
       <w:r>
-        <w:t>Le framework Hadoop de base se compose des modules suivants :</w:t>
+        <w:t xml:space="preserve">Le </w:t>
+      </w:r>
+      <w:proofErr w:type="spellStart"/>
+      <w:r>
+        <w:t>framework</w:t>
+      </w:r>
+      <w:proofErr w:type="spellEnd"/>
+      <w:r>
+        <w:t xml:space="preserve"> Hadoop de base se compose des modules suivants :</w:t>
       </w:r>
     </w:p>
     <w:p>
@@ -233,13 +257,31 @@
         </w:numPr>
       </w:pPr>
       <w:r>
-        <w:t>Hadoop YARN</w:t>
-      </w:r>
+        <w:t xml:space="preserve">Hadoop </w:t>
+      </w:r>
+      <w:proofErr w:type="spellStart"/>
+      <w:r>
+        <w:t>YARN</w:t>
+      </w:r>
+      <w:proofErr w:type="spellEnd"/>
       <w:r>
         <w:t xml:space="preserve"> : </w:t>
       </w:r>
-      <w:r>
-        <w:t>resources manager pour surveiller les ressources disponibles, machine séparée, on peut avoir plusieurs resources manager</w:t>
+      <w:proofErr w:type="spellStart"/>
+      <w:r>
+        <w:t>resources</w:t>
+      </w:r>
+      <w:proofErr w:type="spellEnd"/>
+      <w:r>
+        <w:t xml:space="preserve"> manager pour surveiller les ressources disponibles, machine séparée, on peut avoir plusieurs </w:t>
+      </w:r>
+      <w:proofErr w:type="spellStart"/>
+      <w:r>
+        <w:t>resources</w:t>
+      </w:r>
+      <w:proofErr w:type="spellEnd"/>
+      <w:r>
+        <w:t xml:space="preserve"> manager</w:t>
       </w:r>
     </w:p>
     <w:p>
@@ -254,7 +296,15 @@
         <w:t>Hadoop MapReduce</w:t>
       </w:r>
       <w:r>
-        <w:t> : programme MapReduce intégré à Hadoop qui gère les fichiers, shuffle and sort</w:t>
+        <w:t xml:space="preserve"> : programme MapReduce intégré à Hadoop qui gère les fichiers, </w:t>
+      </w:r>
+      <w:proofErr w:type="spellStart"/>
+      <w:r>
+        <w:t>shuffle</w:t>
+      </w:r>
+      <w:proofErr w:type="spellEnd"/>
+      <w:r>
+        <w:t xml:space="preserve"> and sort</w:t>
       </w:r>
     </w:p>
     <w:p>
@@ -269,7 +319,15 @@
         <w:t>Hadoop Common</w:t>
       </w:r>
       <w:r>
-        <w:t> : fonctionnalités d’Hadoop qui permettent le pilotage de l’ensemble (administration du système, scheduler)</w:t>
+        <w:t xml:space="preserve"> : fonctionnalités d’Hadoop qui permettent le pilotage de l’ensemble (administration du système, </w:t>
+      </w:r>
+      <w:proofErr w:type="spellStart"/>
+      <w:r>
+        <w:t>scheduler</w:t>
+      </w:r>
+      <w:proofErr w:type="spellEnd"/>
+      <w:r>
+        <w:t>)</w:t>
       </w:r>
     </w:p>
     <w:p>
@@ -281,7 +339,15 @@
         </w:numPr>
       </w:pPr>
       <w:r>
-        <w:t>Hadoop Distributed File System (HDFS) : système de stockage distribué d’Hadoop</w:t>
+        <w:t>Hadoop Distributed File System (</w:t>
+      </w:r>
+      <w:proofErr w:type="spellStart"/>
+      <w:r>
+        <w:t>HDFS</w:t>
+      </w:r>
+      <w:proofErr w:type="spellEnd"/>
+      <w:r>
+        <w:t>) : système de stockage distribué d’Hadoop</w:t>
       </w:r>
     </w:p>
     <w:p>
@@ -289,7 +355,31 @@
         <w:t>Ces 4 modules ensemble font l’architecture de base d’un système Hadoop</w:t>
       </w:r>
       <w:r>
-        <w:t>. Chaque élément est remplaçable. Il peut vouloir un autre resources manager que YARN, utiliser NoSQL et pas HDFS, utiliser SPARK à la place de MapReduce</w:t>
+        <w:t xml:space="preserve">. Chaque élément est remplaçable. Il peut vouloir un autre </w:t>
+      </w:r>
+      <w:proofErr w:type="spellStart"/>
+      <w:r>
+        <w:t>resources</w:t>
+      </w:r>
+      <w:proofErr w:type="spellEnd"/>
+      <w:r>
+        <w:t xml:space="preserve"> manager que </w:t>
+      </w:r>
+      <w:proofErr w:type="spellStart"/>
+      <w:r>
+        <w:t>YARN</w:t>
+      </w:r>
+      <w:proofErr w:type="spellEnd"/>
+      <w:r>
+        <w:t xml:space="preserve">, utiliser NoSQL et pas </w:t>
+      </w:r>
+      <w:proofErr w:type="spellStart"/>
+      <w:r>
+        <w:t>HDFS</w:t>
+      </w:r>
+      <w:proofErr w:type="spellEnd"/>
+      <w:r>
+        <w:t>, utiliser SPARK à la place de MapReduce</w:t>
       </w:r>
     </w:p>
     <w:p>
@@ -342,8 +432,13 @@
           <w:numId w:val="6"/>
         </w:numPr>
       </w:pPr>
-      <w:r>
-        <w:t>Hive : Logiciel d’analyse de données (initialement développé par Facebook) permettant d’utiliser Hadoop avec une syntaxe proche du SQL</w:t>
+      <w:proofErr w:type="spellStart"/>
+      <w:r>
+        <w:t>Hive</w:t>
+      </w:r>
+      <w:proofErr w:type="spellEnd"/>
+      <w:r>
+        <w:t> : Logiciel d’analyse de données (initialement développé par Facebook) permettant d’utiliser Hadoop avec une syntaxe proche du SQL</w:t>
       </w:r>
     </w:p>
     <w:p>
@@ -354,8 +449,29 @@
           <w:numId w:val="6"/>
         </w:numPr>
       </w:pPr>
-      <w:r>
-        <w:t>Pig : logiciel d’analyse de données (initialement développé par Yahoo!) comparable à Hive mais utilisant le langage Pig Latin</w:t>
+      <w:proofErr w:type="spellStart"/>
+      <w:r>
+        <w:t>Pig</w:t>
+      </w:r>
+      <w:proofErr w:type="spellEnd"/>
+      <w:r>
+        <w:t xml:space="preserve"> : logiciel d’analyse de données (initialement développé par Yahoo!) comparable à </w:t>
+      </w:r>
+      <w:proofErr w:type="spellStart"/>
+      <w:r>
+        <w:t>Hive</w:t>
+      </w:r>
+      <w:proofErr w:type="spellEnd"/>
+      <w:r>
+        <w:t xml:space="preserve"> mais utilisant le langage </w:t>
+      </w:r>
+      <w:proofErr w:type="spellStart"/>
+      <w:r>
+        <w:t>Pig</w:t>
+      </w:r>
+      <w:proofErr w:type="spellEnd"/>
+      <w:r>
+        <w:t xml:space="preserve"> Latin</w:t>
       </w:r>
     </w:p>
     <w:p>
@@ -367,7 +483,15 @@
         </w:numPr>
       </w:pPr>
       <w:r>
-        <w:t>Spark : framework de traitement de données distribué avec mémoire partagée</w:t>
+        <w:t xml:space="preserve">Spark : </w:t>
+      </w:r>
+      <w:proofErr w:type="spellStart"/>
+      <w:r>
+        <w:t>framework</w:t>
+      </w:r>
+      <w:proofErr w:type="spellEnd"/>
+      <w:r>
+        <w:t xml:space="preserve"> de traitement de données distribué avec mémoire partagée</w:t>
       </w:r>
     </w:p>
     <w:p>
@@ -449,8 +573,13 @@
         <w:t>Lignes de commande</w:t>
       </w:r>
       <w:r>
-        <w:t> : commandes HDFS</w:t>
-      </w:r>
+        <w:t xml:space="preserve"> : commandes </w:t>
+      </w:r>
+      <w:proofErr w:type="spellStart"/>
+      <w:r>
+        <w:t>HDFS</w:t>
+      </w:r>
+      <w:proofErr w:type="spellEnd"/>
     </w:p>
     <w:p>
       <w:r>
@@ -465,9 +594,35 @@
           <w:numId w:val="6"/>
         </w:numPr>
       </w:pPr>
-      <w:r>
-        <w:t>hadoop fs -mkdir -p nom_dossier</w:t>
-      </w:r>
+      <w:proofErr w:type="spellStart"/>
+      <w:r>
+        <w:t>hadoop</w:t>
+      </w:r>
+      <w:proofErr w:type="spellEnd"/>
+      <w:r>
+        <w:t xml:space="preserve"> </w:t>
+      </w:r>
+      <w:proofErr w:type="spellStart"/>
+      <w:r>
+        <w:t>fs</w:t>
+      </w:r>
+      <w:proofErr w:type="spellEnd"/>
+      <w:r>
+        <w:t xml:space="preserve"> -</w:t>
+      </w:r>
+      <w:proofErr w:type="spellStart"/>
+      <w:r>
+        <w:t>mkdir</w:t>
+      </w:r>
+      <w:proofErr w:type="spellEnd"/>
+      <w:r>
+        <w:t xml:space="preserve"> -p </w:t>
+      </w:r>
+      <w:proofErr w:type="spellStart"/>
+      <w:r>
+        <w:t>nom_dossier</w:t>
+      </w:r>
+      <w:proofErr w:type="spellEnd"/>
     </w:p>
     <w:p>
       <w:pPr>
@@ -477,15 +632,33 @@
           <w:numId w:val="6"/>
         </w:numPr>
       </w:pPr>
-      <w:r>
-        <w:t>hadoop fs -put purchases.txt input</w:t>
+      <w:proofErr w:type="spellStart"/>
+      <w:r>
+        <w:t>hadoop</w:t>
+      </w:r>
+      <w:proofErr w:type="spellEnd"/>
+      <w:r>
+        <w:t xml:space="preserve"> </w:t>
+      </w:r>
+      <w:proofErr w:type="spellStart"/>
+      <w:r>
+        <w:t>fs</w:t>
+      </w:r>
+      <w:proofErr w:type="spellEnd"/>
+      <w:r>
+        <w:t xml:space="preserve"> -put purchases.txt input</w:t>
       </w:r>
     </w:p>
     <w:p/>
     <w:p>
       <w:r>
-        <w:t>commandes HDFS</w:t>
-      </w:r>
+        <w:t xml:space="preserve">commandes </w:t>
+      </w:r>
+      <w:proofErr w:type="spellStart"/>
+      <w:r>
+        <w:t>HDFS</w:t>
+      </w:r>
+      <w:proofErr w:type="spellEnd"/>
     </w:p>
     <w:p>
       <w:pPr>
@@ -503,7 +676,23 @@
         <w:t>lister le contenu à partir d’où on est  :</w:t>
       </w:r>
       <w:r>
-        <w:t xml:space="preserve"> hadoop fs -ls</w:t>
+        <w:t xml:space="preserve"> </w:t>
+      </w:r>
+      <w:proofErr w:type="spellStart"/>
+      <w:r>
+        <w:t>hadoop</w:t>
+      </w:r>
+      <w:proofErr w:type="spellEnd"/>
+      <w:r>
+        <w:t xml:space="preserve"> </w:t>
+      </w:r>
+      <w:proofErr w:type="spellStart"/>
+      <w:r>
+        <w:t>fs</w:t>
+      </w:r>
+      <w:proofErr w:type="spellEnd"/>
+      <w:r>
+        <w:t xml:space="preserve"> -ls</w:t>
       </w:r>
     </w:p>
     <w:p>
@@ -521,8 +710,21 @@
         </w:rPr>
         <w:t xml:space="preserve">lister le contenu d’un répertoire : </w:t>
       </w:r>
-      <w:r>
-        <w:t>hadoop fs -ls répertoire</w:t>
+      <w:proofErr w:type="spellStart"/>
+      <w:r>
+        <w:t>hadoop</w:t>
+      </w:r>
+      <w:proofErr w:type="spellEnd"/>
+      <w:r>
+        <w:t xml:space="preserve"> </w:t>
+      </w:r>
+      <w:proofErr w:type="spellStart"/>
+      <w:r>
+        <w:t>fs</w:t>
+      </w:r>
+      <w:proofErr w:type="spellEnd"/>
+      <w:r>
+        <w:t xml:space="preserve"> -ls répertoire</w:t>
       </w:r>
     </w:p>
     <w:p>
@@ -547,6 +749,7 @@
         </w:rPr>
         <w:t xml:space="preserve">transforme en </w:t>
       </w:r>
+      <w:proofErr w:type="spellStart"/>
       <w:r>
         <w:rPr>
           <w:b/>
@@ -561,6 +764,7 @@
         </w:rPr>
         <w:t>s</w:t>
       </w:r>
+      <w:proofErr w:type="spellEnd"/>
       <w:r>
         <w:rPr>
           <w:b/>
@@ -568,8 +772,21 @@
         </w:rPr>
         <w:t xml:space="preserve"> : </w:t>
       </w:r>
-      <w:r>
-        <w:t>hadoop fs -put /chemin/jusqu’à/ma/cible</w:t>
+      <w:proofErr w:type="spellStart"/>
+      <w:r>
+        <w:t>hadoop</w:t>
+      </w:r>
+      <w:proofErr w:type="spellEnd"/>
+      <w:r>
+        <w:t xml:space="preserve"> </w:t>
+      </w:r>
+      <w:proofErr w:type="spellStart"/>
+      <w:r>
+        <w:t>fs</w:t>
+      </w:r>
+      <w:proofErr w:type="spellEnd"/>
+      <w:r>
+        <w:t xml:space="preserve"> -put /chemin/jusqu’à/ma/cible</w:t>
       </w:r>
     </w:p>
     <w:p>
@@ -585,10 +802,50 @@
           <w:b/>
           <w:bCs/>
         </w:rPr>
-        <w:t>récupérer un fichier d’un système Hadoop HDFS :</w:t>
-      </w:r>
-      <w:r>
-        <w:t xml:space="preserve"> hadoop fs -get /</w:t>
+        <w:t xml:space="preserve">récupérer un fichier d’un système Hadoop </w:t>
+      </w:r>
+      <w:proofErr w:type="spellStart"/>
+      <w:r>
+        <w:rPr>
+          <w:b/>
+          <w:bCs/>
+        </w:rPr>
+        <w:t>HDFS</w:t>
+      </w:r>
+      <w:proofErr w:type="spellEnd"/>
+      <w:r>
+        <w:rPr>
+          <w:b/>
+          <w:bCs/>
+        </w:rPr>
+        <w:t> :</w:t>
+      </w:r>
+      <w:r>
+        <w:t xml:space="preserve"> </w:t>
+      </w:r>
+      <w:proofErr w:type="spellStart"/>
+      <w:r>
+        <w:t>hadoop</w:t>
+      </w:r>
+      <w:proofErr w:type="spellEnd"/>
+      <w:r>
+        <w:t xml:space="preserve"> </w:t>
+      </w:r>
+      <w:proofErr w:type="spellStart"/>
+      <w:r>
+        <w:t>fs</w:t>
+      </w:r>
+      <w:proofErr w:type="spellEnd"/>
+      <w:r>
+        <w:t xml:space="preserve"> -</w:t>
+      </w:r>
+      <w:proofErr w:type="spellStart"/>
+      <w:r>
+        <w:t>get</w:t>
+      </w:r>
+      <w:proofErr w:type="spellEnd"/>
+      <w:r>
+        <w:t xml:space="preserve"> /</w:t>
       </w:r>
       <w:r>
         <w:t xml:space="preserve"> </w:t>
@@ -613,8 +870,37 @@
         <w:t>regarder le début d’un fichier :</w:t>
       </w:r>
       <w:r>
-        <w:t xml:space="preserve"> hadoop fs -cat mon_fichier | head</w:t>
-      </w:r>
+        <w:t xml:space="preserve"> </w:t>
+      </w:r>
+      <w:proofErr w:type="spellStart"/>
+      <w:r>
+        <w:t>hadoop</w:t>
+      </w:r>
+      <w:proofErr w:type="spellEnd"/>
+      <w:r>
+        <w:t xml:space="preserve"> </w:t>
+      </w:r>
+      <w:proofErr w:type="spellStart"/>
+      <w:r>
+        <w:t>fs</w:t>
+      </w:r>
+      <w:proofErr w:type="spellEnd"/>
+      <w:r>
+        <w:t xml:space="preserve"> -cat </w:t>
+      </w:r>
+      <w:proofErr w:type="spellStart"/>
+      <w:r>
+        <w:t>mon_fichier</w:t>
+      </w:r>
+      <w:proofErr w:type="spellEnd"/>
+      <w:r>
+        <w:t xml:space="preserve"> | </w:t>
+      </w:r>
+      <w:proofErr w:type="spellStart"/>
+      <w:r>
+        <w:t>head</w:t>
+      </w:r>
+      <w:proofErr w:type="spellEnd"/>
     </w:p>
     <w:p>
       <w:pPr>
@@ -632,8 +918,37 @@
         <w:t>regarder la fin d’un fichier :</w:t>
       </w:r>
       <w:r>
-        <w:t xml:space="preserve"> hadoop fs -tail mon_fichier</w:t>
-      </w:r>
+        <w:t xml:space="preserve"> </w:t>
+      </w:r>
+      <w:proofErr w:type="spellStart"/>
+      <w:r>
+        <w:t>hadoop</w:t>
+      </w:r>
+      <w:proofErr w:type="spellEnd"/>
+      <w:r>
+        <w:t xml:space="preserve"> </w:t>
+      </w:r>
+      <w:proofErr w:type="spellStart"/>
+      <w:r>
+        <w:t>fs</w:t>
+      </w:r>
+      <w:proofErr w:type="spellEnd"/>
+      <w:r>
+        <w:t xml:space="preserve"> -</w:t>
+      </w:r>
+      <w:proofErr w:type="spellStart"/>
+      <w:r>
+        <w:t>tail</w:t>
+      </w:r>
+      <w:proofErr w:type="spellEnd"/>
+      <w:r>
+        <w:t xml:space="preserve"> </w:t>
+      </w:r>
+      <w:proofErr w:type="spellStart"/>
+      <w:r>
+        <w:t>mon_fichier</w:t>
+      </w:r>
+      <w:proofErr w:type="spellEnd"/>
     </w:p>
     <w:p>
       <w:pPr>
@@ -643,8 +958,21 @@
           <w:numId w:val="6"/>
         </w:numPr>
       </w:pPr>
-      <w:r>
-        <w:t>hadoop fs -mv old_name.txt new_name.txt</w:t>
+      <w:proofErr w:type="spellStart"/>
+      <w:r>
+        <w:t>hadoop</w:t>
+      </w:r>
+      <w:proofErr w:type="spellEnd"/>
+      <w:r>
+        <w:t xml:space="preserve"> </w:t>
+      </w:r>
+      <w:proofErr w:type="spellStart"/>
+      <w:r>
+        <w:t>fs</w:t>
+      </w:r>
+      <w:proofErr w:type="spellEnd"/>
+      <w:r>
+        <w:t xml:space="preserve"> -mv old_name.txt new_name.txt</w:t>
       </w:r>
     </w:p>
     <w:p>
@@ -655,22 +983,83 @@
           <w:numId w:val="6"/>
         </w:numPr>
       </w:pPr>
-      <w:r>
-        <w:t>hadoop fs -rm mon fichier</w:t>
+      <w:proofErr w:type="spellStart"/>
+      <w:r>
+        <w:t>hadoop</w:t>
+      </w:r>
+      <w:proofErr w:type="spellEnd"/>
+      <w:r>
+        <w:t xml:space="preserve"> </w:t>
+      </w:r>
+      <w:proofErr w:type="spellStart"/>
+      <w:r>
+        <w:t>fs</w:t>
+      </w:r>
+      <w:proofErr w:type="spellEnd"/>
+      <w:r>
+        <w:t xml:space="preserve"> -</w:t>
+      </w:r>
+      <w:proofErr w:type="spellStart"/>
+      <w:r>
+        <w:t>rm</w:t>
+      </w:r>
+      <w:proofErr w:type="spellEnd"/>
+      <w:r>
+        <w:t xml:space="preserve"> mon fichier</w:t>
       </w:r>
     </w:p>
     <w:p/>
     <w:p>
       <w:r>
-        <w:t>docker cp .\WordCount.jar hadoop-master:/root/WordCount.jar (copier un ficher d’un endroit à un autre : docker cp source destination)</w:t>
-      </w:r>
-    </w:p>
-    <w:p>
-      <w:r>
-        <w:t xml:space="preserve">hadoop jar WordCount.jar </w:t>
-      </w:r>
-      <w:r>
-        <w:t xml:space="preserve">WordCount </w:t>
+        <w:t xml:space="preserve">docker </w:t>
+      </w:r>
+      <w:proofErr w:type="spellStart"/>
+      <w:r>
+        <w:t>cp</w:t>
+      </w:r>
+      <w:proofErr w:type="spellEnd"/>
+      <w:r>
+        <w:t xml:space="preserve"> .\WordCount.jar </w:t>
+      </w:r>
+      <w:proofErr w:type="spellStart"/>
+      <w:r>
+        <w:t>hadoop</w:t>
+      </w:r>
+      <w:proofErr w:type="spellEnd"/>
+      <w:r>
+        <w:t xml:space="preserve">-master:/root/WordCount.jar (copier un </w:t>
+      </w:r>
+      <w:r>
+        <w:t>fichier</w:t>
+      </w:r>
+      <w:r>
+        <w:t xml:space="preserve"> d’un endroit à un autre : docker </w:t>
+      </w:r>
+      <w:proofErr w:type="spellStart"/>
+      <w:r>
+        <w:t>cp</w:t>
+      </w:r>
+      <w:proofErr w:type="spellEnd"/>
+      <w:r>
+        <w:t xml:space="preserve"> source destination)</w:t>
+      </w:r>
+    </w:p>
+    <w:p>
+      <w:proofErr w:type="spellStart"/>
+      <w:r>
+        <w:t>hadoop</w:t>
+      </w:r>
+      <w:proofErr w:type="spellEnd"/>
+      <w:r>
+        <w:t xml:space="preserve"> jar WordCount.jar </w:t>
+      </w:r>
+      <w:proofErr w:type="spellStart"/>
+      <w:r>
+        <w:t>WordCount</w:t>
+      </w:r>
+      <w:proofErr w:type="spellEnd"/>
+      <w:r>
+        <w:t xml:space="preserve"> </w:t>
       </w:r>
       <w:r>
         <w:t xml:space="preserve">input output : demander à Hadoop de lire le fichier jar avec en entrée les info du dossier input à mettre dans le dossier output </w:t>
@@ -692,8 +1081,13 @@
       </w:r>
     </w:p>
     <w:p>
-      <w:r>
-        <w:t xml:space="preserve">spark-shell </w:t>
+      <w:proofErr w:type="spellStart"/>
+      <w:r>
+        <w:t>spark-shell</w:t>
+      </w:r>
+      <w:proofErr w:type="spellEnd"/>
+      <w:r>
+        <w:t xml:space="preserve"> </w:t>
       </w:r>
     </w:p>
     <w:p/>

</xml_diff>